<commit_message>
- Fix api edit doctor profile.
</commit_message>
<xml_diff>
--- a/002 - DOCUMENT/API Documentation/Olives/Account/api_endpoints_doctor.docx
+++ b/002 - DOCUMENT/API Documentation/Olives/Account/api_endpoints_doctor.docx
@@ -18,8 +18,6 @@
           <w:szCs w:val="28"/>
         </w:rPr>
       </w:pPr>
-      <w:bookmarkStart w:id="0" w:name="_GoBack"/>
-      <w:bookmarkEnd w:id="0"/>
       <w:r>
         <w:rPr>
           <w:rFonts w:ascii="Times New Roman" w:hAnsi="Times New Roman" w:cs="Times New Roman"/>
@@ -8436,17 +8434,17 @@
                 <w:szCs w:val="19"/>
                 <w:highlight w:val="white"/>
               </w:rPr>
-              <w:t>"Id"</w:t>
-            </w:r>
-            <w:r>
-              <w:rPr>
-                <w:rFonts w:ascii="Consolas" w:hAnsi="Consolas" w:cs="Consolas"/>
-                <w:color w:val="000000"/>
-                <w:sz w:val="19"/>
-                <w:szCs w:val="19"/>
-                <w:highlight w:val="white"/>
-              </w:rPr>
-              <w:t>: 0,</w:t>
+              <w:t>"Doctor"</w:t>
+            </w:r>
+            <w:r>
+              <w:rPr>
+                <w:rFonts w:ascii="Consolas" w:hAnsi="Consolas" w:cs="Consolas"/>
+                <w:color w:val="000000"/>
+                <w:sz w:val="19"/>
+                <w:szCs w:val="19"/>
+                <w:highlight w:val="white"/>
+              </w:rPr>
+              <w:t>: {</w:t>
             </w:r>
           </w:p>
           <w:p>
@@ -8470,7 +8468,7 @@
                 <w:szCs w:val="19"/>
                 <w:highlight w:val="white"/>
               </w:rPr>
-              <w:t xml:space="preserve">  </w:t>
+              <w:t xml:space="preserve">    </w:t>
             </w:r>
             <w:r>
               <w:rPr>
@@ -8480,37 +8478,17 @@
                 <w:szCs w:val="19"/>
                 <w:highlight w:val="white"/>
               </w:rPr>
-              <w:t>"Email"</w:t>
-            </w:r>
-            <w:r>
-              <w:rPr>
-                <w:rFonts w:ascii="Consolas" w:hAnsi="Consolas" w:cs="Consolas"/>
-                <w:color w:val="000000"/>
-                <w:sz w:val="19"/>
-                <w:szCs w:val="19"/>
-                <w:highlight w:val="white"/>
-              </w:rPr>
-              <w:t xml:space="preserve">: </w:t>
-            </w:r>
-            <w:r>
-              <w:rPr>
-                <w:rFonts w:ascii="Consolas" w:hAnsi="Consolas" w:cs="Consolas"/>
-                <w:color w:val="A31515"/>
-                <w:sz w:val="19"/>
-                <w:szCs w:val="19"/>
-                <w:highlight w:val="white"/>
-              </w:rPr>
-              <w:t>""</w:t>
-            </w:r>
-            <w:r>
-              <w:rPr>
-                <w:rFonts w:ascii="Consolas" w:hAnsi="Consolas" w:cs="Consolas"/>
-                <w:color w:val="000000"/>
-                <w:sz w:val="19"/>
-                <w:szCs w:val="19"/>
-                <w:highlight w:val="white"/>
-              </w:rPr>
-              <w:t>,</w:t>
+              <w:t>"Id"</w:t>
+            </w:r>
+            <w:r>
+              <w:rPr>
+                <w:rFonts w:ascii="Consolas" w:hAnsi="Consolas" w:cs="Consolas"/>
+                <w:color w:val="000000"/>
+                <w:sz w:val="19"/>
+                <w:szCs w:val="19"/>
+                <w:highlight w:val="white"/>
+              </w:rPr>
+              <w:t>: 0,</w:t>
             </w:r>
           </w:p>
           <w:p>
@@ -8534,7 +8512,7 @@
                 <w:szCs w:val="19"/>
                 <w:highlight w:val="white"/>
               </w:rPr>
-              <w:t xml:space="preserve">  </w:t>
+              <w:t xml:space="preserve">    </w:t>
             </w:r>
             <w:r>
               <w:rPr>
@@ -8544,7 +8522,7 @@
                 <w:szCs w:val="19"/>
                 <w:highlight w:val="white"/>
               </w:rPr>
-              <w:t>"Password"</w:t>
+              <w:t>"Email"</w:t>
             </w:r>
             <w:r>
               <w:rPr>
@@ -8598,7 +8576,7 @@
                 <w:szCs w:val="19"/>
                 <w:highlight w:val="white"/>
               </w:rPr>
-              <w:t xml:space="preserve">  </w:t>
+              <w:t xml:space="preserve">    </w:t>
             </w:r>
             <w:r>
               <w:rPr>
@@ -8608,7 +8586,7 @@
                 <w:szCs w:val="19"/>
                 <w:highlight w:val="white"/>
               </w:rPr>
-              <w:t>"FirstName"</w:t>
+              <w:t>"Password"</w:t>
             </w:r>
             <w:r>
               <w:rPr>
@@ -8662,7 +8640,7 @@
                 <w:szCs w:val="19"/>
                 <w:highlight w:val="white"/>
               </w:rPr>
-              <w:t xml:space="preserve">  </w:t>
+              <w:t xml:space="preserve">    </w:t>
             </w:r>
             <w:r>
               <w:rPr>
@@ -8672,7 +8650,7 @@
                 <w:szCs w:val="19"/>
                 <w:highlight w:val="white"/>
               </w:rPr>
-              <w:t>"LastName"</w:t>
+              <w:t>"FirstName"</w:t>
             </w:r>
             <w:r>
               <w:rPr>
@@ -8726,7 +8704,7 @@
                 <w:szCs w:val="19"/>
                 <w:highlight w:val="white"/>
               </w:rPr>
-              <w:t xml:space="preserve">  </w:t>
+              <w:t xml:space="preserve">    </w:t>
             </w:r>
             <w:r>
               <w:rPr>
@@ -8736,17 +8714,37 @@
                 <w:szCs w:val="19"/>
                 <w:highlight w:val="white"/>
               </w:rPr>
-              <w:t>"Birthday"</w:t>
-            </w:r>
-            <w:r>
-              <w:rPr>
-                <w:rFonts w:ascii="Consolas" w:hAnsi="Consolas" w:cs="Consolas"/>
-                <w:color w:val="000000"/>
-                <w:sz w:val="19"/>
-                <w:szCs w:val="19"/>
-                <w:highlight w:val="white"/>
-              </w:rPr>
-              <w:t>: 0,</w:t>
+              <w:t>"LastName"</w:t>
+            </w:r>
+            <w:r>
+              <w:rPr>
+                <w:rFonts w:ascii="Consolas" w:hAnsi="Consolas" w:cs="Consolas"/>
+                <w:color w:val="000000"/>
+                <w:sz w:val="19"/>
+                <w:szCs w:val="19"/>
+                <w:highlight w:val="white"/>
+              </w:rPr>
+              <w:t xml:space="preserve">: </w:t>
+            </w:r>
+            <w:r>
+              <w:rPr>
+                <w:rFonts w:ascii="Consolas" w:hAnsi="Consolas" w:cs="Consolas"/>
+                <w:color w:val="A31515"/>
+                <w:sz w:val="19"/>
+                <w:szCs w:val="19"/>
+                <w:highlight w:val="white"/>
+              </w:rPr>
+              <w:t>""</w:t>
+            </w:r>
+            <w:r>
+              <w:rPr>
+                <w:rFonts w:ascii="Consolas" w:hAnsi="Consolas" w:cs="Consolas"/>
+                <w:color w:val="000000"/>
+                <w:sz w:val="19"/>
+                <w:szCs w:val="19"/>
+                <w:highlight w:val="white"/>
+              </w:rPr>
+              <w:t>,</w:t>
             </w:r>
           </w:p>
           <w:p>
@@ -8770,7 +8768,7 @@
                 <w:szCs w:val="19"/>
                 <w:highlight w:val="white"/>
               </w:rPr>
-              <w:t xml:space="preserve">  </w:t>
+              <w:t xml:space="preserve">    </w:t>
             </w:r>
             <w:r>
               <w:rPr>
@@ -8780,37 +8778,17 @@
                 <w:szCs w:val="19"/>
                 <w:highlight w:val="white"/>
               </w:rPr>
-              <w:t>"Phone"</w:t>
-            </w:r>
-            <w:r>
-              <w:rPr>
-                <w:rFonts w:ascii="Consolas" w:hAnsi="Consolas" w:cs="Consolas"/>
-                <w:color w:val="000000"/>
-                <w:sz w:val="19"/>
-                <w:szCs w:val="19"/>
-                <w:highlight w:val="white"/>
-              </w:rPr>
-              <w:t xml:space="preserve">: </w:t>
-            </w:r>
-            <w:r>
-              <w:rPr>
-                <w:rFonts w:ascii="Consolas" w:hAnsi="Consolas" w:cs="Consolas"/>
-                <w:color w:val="A31515"/>
-                <w:sz w:val="19"/>
-                <w:szCs w:val="19"/>
-                <w:highlight w:val="white"/>
-              </w:rPr>
-              <w:t>""</w:t>
-            </w:r>
-            <w:r>
-              <w:rPr>
-                <w:rFonts w:ascii="Consolas" w:hAnsi="Consolas" w:cs="Consolas"/>
-                <w:color w:val="000000"/>
-                <w:sz w:val="19"/>
-                <w:szCs w:val="19"/>
-                <w:highlight w:val="white"/>
-              </w:rPr>
-              <w:t>,</w:t>
+              <w:t>"Birthday"</w:t>
+            </w:r>
+            <w:r>
+              <w:rPr>
+                <w:rFonts w:ascii="Consolas" w:hAnsi="Consolas" w:cs="Consolas"/>
+                <w:color w:val="000000"/>
+                <w:sz w:val="19"/>
+                <w:szCs w:val="19"/>
+                <w:highlight w:val="white"/>
+              </w:rPr>
+              <w:t>: 0,</w:t>
             </w:r>
           </w:p>
           <w:p>
@@ -8834,7 +8812,7 @@
                 <w:szCs w:val="19"/>
                 <w:highlight w:val="white"/>
               </w:rPr>
-              <w:t xml:space="preserve">  </w:t>
+              <w:t xml:space="preserve">    </w:t>
             </w:r>
             <w:r>
               <w:rPr>
@@ -8844,17 +8822,37 @@
                 <w:szCs w:val="19"/>
                 <w:highlight w:val="white"/>
               </w:rPr>
-              <w:t>"Gender"</w:t>
-            </w:r>
-            <w:r>
-              <w:rPr>
-                <w:rFonts w:ascii="Consolas" w:hAnsi="Consolas" w:cs="Consolas"/>
-                <w:color w:val="000000"/>
-                <w:sz w:val="19"/>
-                <w:szCs w:val="19"/>
-                <w:highlight w:val="white"/>
-              </w:rPr>
-              <w:t>: 0,</w:t>
+              <w:t>"Phone"</w:t>
+            </w:r>
+            <w:r>
+              <w:rPr>
+                <w:rFonts w:ascii="Consolas" w:hAnsi="Consolas" w:cs="Consolas"/>
+                <w:color w:val="000000"/>
+                <w:sz w:val="19"/>
+                <w:szCs w:val="19"/>
+                <w:highlight w:val="white"/>
+              </w:rPr>
+              <w:t xml:space="preserve">: </w:t>
+            </w:r>
+            <w:r>
+              <w:rPr>
+                <w:rFonts w:ascii="Consolas" w:hAnsi="Consolas" w:cs="Consolas"/>
+                <w:color w:val="A31515"/>
+                <w:sz w:val="19"/>
+                <w:szCs w:val="19"/>
+                <w:highlight w:val="white"/>
+              </w:rPr>
+              <w:t>""</w:t>
+            </w:r>
+            <w:r>
+              <w:rPr>
+                <w:rFonts w:ascii="Consolas" w:hAnsi="Consolas" w:cs="Consolas"/>
+                <w:color w:val="000000"/>
+                <w:sz w:val="19"/>
+                <w:szCs w:val="19"/>
+                <w:highlight w:val="white"/>
+              </w:rPr>
+              <w:t>,</w:t>
             </w:r>
           </w:p>
           <w:p>
@@ -8878,7 +8876,7 @@
                 <w:szCs w:val="19"/>
                 <w:highlight w:val="white"/>
               </w:rPr>
-              <w:t xml:space="preserve">  </w:t>
+              <w:t xml:space="preserve">    </w:t>
             </w:r>
             <w:r>
               <w:rPr>
@@ -8888,7 +8886,7 @@
                 <w:szCs w:val="19"/>
                 <w:highlight w:val="white"/>
               </w:rPr>
-              <w:t>"Role"</w:t>
+              <w:t>"Gender"</w:t>
             </w:r>
             <w:r>
               <w:rPr>
@@ -8922,7 +8920,7 @@
                 <w:szCs w:val="19"/>
                 <w:highlight w:val="white"/>
               </w:rPr>
-              <w:t xml:space="preserve">  </w:t>
+              <w:t xml:space="preserve">    </w:t>
             </w:r>
             <w:r>
               <w:rPr>
@@ -8932,7 +8930,7 @@
                 <w:szCs w:val="19"/>
                 <w:highlight w:val="white"/>
               </w:rPr>
-              <w:t>"Created"</w:t>
+              <w:t>"Role"</w:t>
             </w:r>
             <w:r>
               <w:rPr>
@@ -8966,7 +8964,7 @@
                 <w:szCs w:val="19"/>
                 <w:highlight w:val="white"/>
               </w:rPr>
-              <w:t xml:space="preserve">  </w:t>
+              <w:t xml:space="preserve">    </w:t>
             </w:r>
             <w:r>
               <w:rPr>
@@ -8976,7 +8974,7 @@
                 <w:szCs w:val="19"/>
                 <w:highlight w:val="white"/>
               </w:rPr>
-              <w:t>"LastModified"</w:t>
+              <w:t>"Created"</w:t>
             </w:r>
             <w:r>
               <w:rPr>
@@ -9010,7 +9008,7 @@
                 <w:szCs w:val="19"/>
                 <w:highlight w:val="white"/>
               </w:rPr>
-              <w:t xml:space="preserve">  </w:t>
+              <w:t xml:space="preserve">    </w:t>
             </w:r>
             <w:r>
               <w:rPr>
@@ -9020,7 +9018,7 @@
                 <w:szCs w:val="19"/>
                 <w:highlight w:val="white"/>
               </w:rPr>
-              <w:t>"Status"</w:t>
+              <w:t>"LastModified"</w:t>
             </w:r>
             <w:r>
               <w:rPr>
@@ -9054,7 +9052,7 @@
                 <w:szCs w:val="19"/>
                 <w:highlight w:val="white"/>
               </w:rPr>
-              <w:t xml:space="preserve">  </w:t>
+              <w:t xml:space="preserve">    </w:t>
             </w:r>
             <w:r>
               <w:rPr>
@@ -9064,37 +9062,17 @@
                 <w:szCs w:val="19"/>
                 <w:highlight w:val="white"/>
               </w:rPr>
-              <w:t>"Address"</w:t>
-            </w:r>
-            <w:r>
-              <w:rPr>
-                <w:rFonts w:ascii="Consolas" w:hAnsi="Consolas" w:cs="Consolas"/>
-                <w:color w:val="000000"/>
-                <w:sz w:val="19"/>
-                <w:szCs w:val="19"/>
-                <w:highlight w:val="white"/>
-              </w:rPr>
-              <w:t xml:space="preserve">: </w:t>
-            </w:r>
-            <w:r>
-              <w:rPr>
-                <w:rFonts w:ascii="Consolas" w:hAnsi="Consolas" w:cs="Consolas"/>
-                <w:color w:val="A31515"/>
-                <w:sz w:val="19"/>
-                <w:szCs w:val="19"/>
-                <w:highlight w:val="white"/>
-              </w:rPr>
-              <w:t>""</w:t>
-            </w:r>
-            <w:r>
-              <w:rPr>
-                <w:rFonts w:ascii="Consolas" w:hAnsi="Consolas" w:cs="Consolas"/>
-                <w:color w:val="000000"/>
-                <w:sz w:val="19"/>
-                <w:szCs w:val="19"/>
-                <w:highlight w:val="white"/>
-              </w:rPr>
-              <w:t>,</w:t>
+              <w:t>"Status"</w:t>
+            </w:r>
+            <w:r>
+              <w:rPr>
+                <w:rFonts w:ascii="Consolas" w:hAnsi="Consolas" w:cs="Consolas"/>
+                <w:color w:val="000000"/>
+                <w:sz w:val="19"/>
+                <w:szCs w:val="19"/>
+                <w:highlight w:val="white"/>
+              </w:rPr>
+              <w:t>: 0,</w:t>
             </w:r>
           </w:p>
           <w:p>
@@ -9119,7 +9097,7 @@
                 <w:highlight w:val="white"/>
               </w:rPr>
               <w:lastRenderedPageBreak/>
-              <w:t xml:space="preserve">  </w:t>
+              <w:t xml:space="preserve">    </w:t>
             </w:r>
             <w:r>
               <w:rPr>
@@ -9129,7 +9107,7 @@
                 <w:szCs w:val="19"/>
                 <w:highlight w:val="white"/>
               </w:rPr>
-              <w:t>"Photo"</w:t>
+              <w:t>"Address"</w:t>
             </w:r>
             <w:r>
               <w:rPr>
@@ -9150,6 +9128,16 @@
                 <w:highlight w:val="white"/>
               </w:rPr>
               <w:t>""</w:t>
+            </w:r>
+            <w:r>
+              <w:rPr>
+                <w:rFonts w:ascii="Consolas" w:hAnsi="Consolas" w:cs="Consolas"/>
+                <w:color w:val="000000"/>
+                <w:sz w:val="19"/>
+                <w:szCs w:val="19"/>
+                <w:highlight w:val="white"/>
+              </w:rPr>
+              <w:t>,</w:t>
             </w:r>
           </w:p>
           <w:p>
@@ -9158,10 +9146,89 @@
               <w:autoSpaceDN w:val="0"/>
               <w:adjustRightInd w:val="0"/>
               <w:rPr>
-                <w:rFonts w:ascii="Times New Roman" w:hAnsi="Times New Roman" w:cs="Times New Roman"/>
-                <w:color w:val="000000" w:themeColor="text1"/>
-                <w:sz w:val="20"/>
-                <w:szCs w:val="20"/>
+                <w:rFonts w:ascii="Consolas" w:hAnsi="Consolas" w:cs="Consolas"/>
+                <w:color w:val="000000"/>
+                <w:sz w:val="19"/>
+                <w:szCs w:val="19"/>
+                <w:highlight w:val="white"/>
+              </w:rPr>
+            </w:pPr>
+            <w:r>
+              <w:rPr>
+                <w:rFonts w:ascii="Consolas" w:hAnsi="Consolas" w:cs="Consolas"/>
+                <w:color w:val="000000"/>
+                <w:sz w:val="19"/>
+                <w:szCs w:val="19"/>
+                <w:highlight w:val="white"/>
+              </w:rPr>
+              <w:t xml:space="preserve">    </w:t>
+            </w:r>
+            <w:r>
+              <w:rPr>
+                <w:rFonts w:ascii="Consolas" w:hAnsi="Consolas" w:cs="Consolas"/>
+                <w:color w:val="2E75B6"/>
+                <w:sz w:val="19"/>
+                <w:szCs w:val="19"/>
+                <w:highlight w:val="white"/>
+              </w:rPr>
+              <w:t>"Photo"</w:t>
+            </w:r>
+            <w:r>
+              <w:rPr>
+                <w:rFonts w:ascii="Consolas" w:hAnsi="Consolas" w:cs="Consolas"/>
+                <w:color w:val="000000"/>
+                <w:sz w:val="19"/>
+                <w:szCs w:val="19"/>
+                <w:highlight w:val="white"/>
+              </w:rPr>
+              <w:t xml:space="preserve">: </w:t>
+            </w:r>
+            <w:r>
+              <w:rPr>
+                <w:rFonts w:ascii="Consolas" w:hAnsi="Consolas" w:cs="Consolas"/>
+                <w:color w:val="A31515"/>
+                <w:sz w:val="19"/>
+                <w:szCs w:val="19"/>
+                <w:highlight w:val="white"/>
+              </w:rPr>
+              <w:t>""</w:t>
+            </w:r>
+          </w:p>
+          <w:p>
+            <w:pPr>
+              <w:autoSpaceDE w:val="0"/>
+              <w:autoSpaceDN w:val="0"/>
+              <w:adjustRightInd w:val="0"/>
+              <w:rPr>
+                <w:rFonts w:ascii="Consolas" w:hAnsi="Consolas" w:cs="Consolas"/>
+                <w:color w:val="000000"/>
+                <w:sz w:val="19"/>
+                <w:szCs w:val="19"/>
+                <w:highlight w:val="white"/>
+              </w:rPr>
+            </w:pPr>
+            <w:r>
+              <w:rPr>
+                <w:rFonts w:ascii="Consolas" w:hAnsi="Consolas" w:cs="Consolas"/>
+                <w:color w:val="000000"/>
+                <w:sz w:val="19"/>
+                <w:szCs w:val="19"/>
+                <w:highlight w:val="white"/>
+              </w:rPr>
+              <w:t xml:space="preserve">  }</w:t>
+            </w:r>
+          </w:p>
+          <w:p>
+            <w:pPr>
+              <w:autoSpaceDE w:val="0"/>
+              <w:autoSpaceDN w:val="0"/>
+              <w:adjustRightInd w:val="0"/>
+              <w:rPr>
+                <w:rFonts w:ascii="Consolas" w:hAnsi="Consolas" w:cs="Consolas"/>
+                <w:color w:val="000000"/>
+                <w:sz w:val="19"/>
+                <w:szCs w:val="19"/>
+                <w:highlight w:val="white"/>
               </w:rPr>
             </w:pPr>
             <w:r>
@@ -9174,6 +9241,21 @@
               </w:rPr>
               <w:t>}</w:t>
             </w:r>
+          </w:p>
+          <w:p>
+            <w:pPr>
+              <w:autoSpaceDE w:val="0"/>
+              <w:autoSpaceDN w:val="0"/>
+              <w:adjustRightInd w:val="0"/>
+              <w:rPr>
+                <w:rFonts w:ascii="Times New Roman" w:hAnsi="Times New Roman" w:cs="Times New Roman"/>
+                <w:color w:val="000000" w:themeColor="text1"/>
+                <w:sz w:val="20"/>
+                <w:szCs w:val="20"/>
+              </w:rPr>
+            </w:pPr>
+            <w:bookmarkStart w:id="0" w:name="_GoBack"/>
+            <w:bookmarkEnd w:id="0"/>
           </w:p>
         </w:tc>
       </w:tr>
@@ -10115,7 +10197,6 @@
           <w:sz w:val="28"/>
           <w:szCs w:val="28"/>
         </w:rPr>
-        <w:lastRenderedPageBreak/>
         <w:t>Filter doctors</w:t>
       </w:r>
     </w:p>
@@ -13009,6 +13090,7 @@
                 <w:sz w:val="20"/>
                 <w:szCs w:val="20"/>
               </w:rPr>
+              <w:lastRenderedPageBreak/>
               <w:t>1: Decendingly</w:t>
             </w:r>
           </w:p>
@@ -13040,6 +13122,7 @@
                 <w:sz w:val="20"/>
                 <w:szCs w:val="20"/>
               </w:rPr>
+              <w:lastRenderedPageBreak/>
               <w:t>BODY</w:t>
             </w:r>
           </w:p>
@@ -13184,7 +13267,6 @@
                 <w:sz w:val="20"/>
                 <w:szCs w:val="20"/>
               </w:rPr>
-              <w:lastRenderedPageBreak/>
               <w:t>1: Last name</w:t>
             </w:r>
           </w:p>
@@ -13291,7 +13373,6 @@
                 <w:sz w:val="20"/>
                 <w:szCs w:val="20"/>
               </w:rPr>
-              <w:lastRenderedPageBreak/>
               <w:t>BODY</w:t>
             </w:r>
           </w:p>
@@ -15437,6 +15518,7 @@
                 <w:sz w:val="20"/>
                 <w:szCs w:val="20"/>
               </w:rPr>
+              <w:lastRenderedPageBreak/>
               <w:t>Account is not allowed to access the function.</w:t>
             </w:r>
           </w:p>
@@ -15470,6 +15552,7 @@
                 <w:highlight w:val="white"/>
                 <w:lang w:val="vi-VN"/>
               </w:rPr>
+              <w:lastRenderedPageBreak/>
               <w:t>{</w:t>
             </w:r>
           </w:p>
@@ -15496,6 +15579,7 @@
                 <w:highlight w:val="white"/>
                 <w:lang w:val="vi-VN"/>
               </w:rPr>
+              <w:lastRenderedPageBreak/>
               <w:t xml:space="preserve">  </w:t>
             </w:r>
             <w:r>
@@ -21459,7 +21543,7 @@
 </file>
 
 <file path=customXml/itemProps1.xml><?xml version="1.0" encoding="utf-8"?>
-<ds:datastoreItem xmlns:ds="http://schemas.openxmlformats.org/officeDocument/2006/customXml" ds:itemID="{20412798-490C-4327-AF99-85EB53D25AEF}">
+<ds:datastoreItem xmlns:ds="http://schemas.openxmlformats.org/officeDocument/2006/customXml" ds:itemID="{A68BD3A3-7F63-40B6-93C3-294ED9ABDD6F}">
   <ds:schemaRefs>
     <ds:schemaRef ds:uri="http://schemas.openxmlformats.org/officeDocument/2006/bibliography"/>
   </ds:schemaRefs>

</xml_diff>

<commit_message>
- Initialize profile property doctor initialization.
</commit_message>
<xml_diff>
--- a/002 - DOCUMENT/API Documentation/Olives/Account/api_endpoints_doctor.docx
+++ b/002 - DOCUMENT/API Documentation/Olives/Account/api_endpoints_doctor.docx
@@ -1100,28 +1100,8 @@
         </w:tc>
       </w:tr>
     </w:tbl>
-    <w:p>
-      <w:pPr>
-        <w:outlineLvl w:val="1"/>
-        <w:rPr>
-          <w:rFonts w:ascii="Times New Roman" w:hAnsi="Times New Roman" w:cs="Times New Roman"/>
-          <w:color w:val="000000" w:themeColor="text1"/>
-          <w:sz w:val="28"/>
-          <w:szCs w:val="28"/>
-        </w:rPr>
-      </w:pPr>
-    </w:p>
-    <w:p>
-      <w:pPr>
-        <w:outlineLvl w:val="1"/>
-        <w:rPr>
-          <w:rFonts w:ascii="Times New Roman" w:hAnsi="Times New Roman" w:cs="Times New Roman"/>
-          <w:color w:val="000000" w:themeColor="text1"/>
-          <w:sz w:val="28"/>
-          <w:szCs w:val="28"/>
-        </w:rPr>
-      </w:pPr>
-    </w:p>
+    <w:p/>
+    <w:p/>
     <w:p>
       <w:pPr>
         <w:pStyle w:val="ListParagraph"/>
@@ -5530,6 +5510,173 @@
       <w:tr>
         <w:tc>
           <w:tcPr>
+            <w:tcW w:w="1701" w:type="dxa"/>
+            <w:shd w:val="clear" w:color="auto" w:fill="auto"/>
+            <w:vAlign w:val="center"/>
+          </w:tcPr>
+          <w:p>
+            <w:pPr>
+              <w:pStyle w:val="ListParagraph"/>
+              <w:ind w:left="0"/>
+              <w:jc w:val="center"/>
+              <w:rPr>
+                <w:rFonts w:ascii="Times New Roman" w:hAnsi="Times New Roman" w:cs="Times New Roman"/>
+                <w:color w:val="000000" w:themeColor="text1"/>
+                <w:sz w:val="20"/>
+                <w:szCs w:val="20"/>
+              </w:rPr>
+            </w:pPr>
+            <w:r>
+              <w:rPr>
+                <w:rFonts w:ascii="Times New Roman" w:hAnsi="Times New Roman" w:cs="Times New Roman"/>
+                <w:color w:val="000000" w:themeColor="text1"/>
+                <w:sz w:val="20"/>
+                <w:szCs w:val="20"/>
+              </w:rPr>
+              <w:t>BODY</w:t>
+            </w:r>
+          </w:p>
+        </w:tc>
+        <w:tc>
+          <w:tcPr>
+            <w:tcW w:w="1256" w:type="dxa"/>
+            <w:shd w:val="clear" w:color="auto" w:fill="auto"/>
+            <w:vAlign w:val="center"/>
+          </w:tcPr>
+          <w:p>
+            <w:pPr>
+              <w:pStyle w:val="ListParagraph"/>
+              <w:ind w:left="0"/>
+              <w:rPr>
+                <w:rFonts w:ascii="Times New Roman" w:hAnsi="Times New Roman" w:cs="Times New Roman"/>
+                <w:b/>
+                <w:color w:val="000000" w:themeColor="text1"/>
+                <w:sz w:val="20"/>
+                <w:szCs w:val="20"/>
+              </w:rPr>
+            </w:pPr>
+            <w:r>
+              <w:rPr>
+                <w:rFonts w:ascii="Times New Roman" w:hAnsi="Times New Roman" w:cs="Times New Roman"/>
+                <w:b/>
+                <w:color w:val="000000" w:themeColor="text1"/>
+                <w:sz w:val="20"/>
+                <w:szCs w:val="20"/>
+              </w:rPr>
+              <w:t>Profile</w:t>
+            </w:r>
+          </w:p>
+        </w:tc>
+        <w:tc>
+          <w:tcPr>
+            <w:tcW w:w="1116" w:type="dxa"/>
+            <w:shd w:val="clear" w:color="auto" w:fill="auto"/>
+            <w:vAlign w:val="center"/>
+          </w:tcPr>
+          <w:p>
+            <w:pPr>
+              <w:pStyle w:val="ListParagraph"/>
+              <w:ind w:left="0"/>
+              <w:jc w:val="center"/>
+              <w:rPr>
+                <w:rFonts w:ascii="Times New Roman" w:hAnsi="Times New Roman" w:cs="Times New Roman"/>
+                <w:color w:val="000000" w:themeColor="text1"/>
+                <w:sz w:val="20"/>
+                <w:szCs w:val="20"/>
+              </w:rPr>
+            </w:pPr>
+            <w:r>
+              <w:rPr>
+                <w:rFonts w:ascii="Times New Roman" w:hAnsi="Times New Roman" w:cs="Times New Roman"/>
+                <w:color w:val="000000" w:themeColor="text1"/>
+                <w:sz w:val="20"/>
+                <w:szCs w:val="20"/>
+              </w:rPr>
+              <w:t>File</w:t>
+            </w:r>
+          </w:p>
+        </w:tc>
+        <w:tc>
+          <w:tcPr>
+            <w:tcW w:w="6842" w:type="dxa"/>
+            <w:shd w:val="clear" w:color="auto" w:fill="auto"/>
+          </w:tcPr>
+          <w:p>
+            <w:pPr>
+              <w:rPr>
+                <w:rFonts w:ascii="Times New Roman" w:hAnsi="Times New Roman" w:cs="Times New Roman"/>
+                <w:color w:val="000000" w:themeColor="text1"/>
+                <w:sz w:val="20"/>
+                <w:szCs w:val="20"/>
+              </w:rPr>
+            </w:pPr>
+            <w:r>
+              <w:rPr>
+                <w:rFonts w:ascii="Times New Roman" w:hAnsi="Times New Roman" w:cs="Times New Roman"/>
+                <w:color w:val="000000" w:themeColor="text1"/>
+                <w:sz w:val="20"/>
+                <w:szCs w:val="20"/>
+              </w:rPr>
+              <w:t>Pdf file contains doctor information</w:t>
+            </w:r>
+            <w:bookmarkStart w:id="0" w:name="_GoBack"/>
+            <w:bookmarkEnd w:id="0"/>
+          </w:p>
+          <w:p>
+            <w:pPr>
+              <w:pStyle w:val="ListParagraph"/>
+              <w:numPr>
+                <w:ilvl w:val="0"/>
+                <w:numId w:val="45"/>
+              </w:numPr>
+              <w:rPr>
+                <w:rFonts w:ascii="Times New Roman" w:hAnsi="Times New Roman" w:cs="Times New Roman"/>
+                <w:color w:val="000000" w:themeColor="text1"/>
+                <w:sz w:val="20"/>
+                <w:szCs w:val="20"/>
+              </w:rPr>
+            </w:pPr>
+            <w:r>
+              <w:rPr>
+                <w:rFonts w:ascii="Times New Roman" w:hAnsi="Times New Roman" w:cs="Times New Roman"/>
+                <w:b/>
+                <w:color w:val="000000" w:themeColor="text1"/>
+                <w:sz w:val="20"/>
+                <w:szCs w:val="20"/>
+              </w:rPr>
+              <w:t>Required</w:t>
+            </w:r>
+          </w:p>
+          <w:p>
+            <w:pPr>
+              <w:pStyle w:val="ListParagraph"/>
+              <w:numPr>
+                <w:ilvl w:val="0"/>
+                <w:numId w:val="45"/>
+              </w:numPr>
+              <w:rPr>
+                <w:rFonts w:ascii="Times New Roman" w:hAnsi="Times New Roman" w:cs="Times New Roman"/>
+                <w:color w:val="000000" w:themeColor="text1"/>
+                <w:sz w:val="20"/>
+                <w:szCs w:val="20"/>
+              </w:rPr>
+            </w:pPr>
+            <w:r>
+              <w:rPr>
+                <w:rFonts w:ascii="Times New Roman" w:hAnsi="Times New Roman" w:cs="Times New Roman"/>
+                <w:b/>
+                <w:color w:val="000000" w:themeColor="text1"/>
+                <w:sz w:val="20"/>
+                <w:szCs w:val="20"/>
+              </w:rPr>
+              <w:t>Must be pdf file</w:t>
+            </w:r>
+          </w:p>
+        </w:tc>
+      </w:tr>
+      <w:tr>
+        <w:tc>
+          <w:tcPr>
             <w:tcW w:w="10915" w:type="dxa"/>
             <w:gridSpan w:val="4"/>
             <w:shd w:val="clear" w:color="auto" w:fill="auto"/>
@@ -6055,6 +6202,7 @@
                 <w:sz w:val="20"/>
                 <w:szCs w:val="20"/>
               </w:rPr>
+              <w:lastRenderedPageBreak/>
               <w:t>Internal server error.</w:t>
             </w:r>
           </w:p>
@@ -6113,7 +6261,6 @@
           <w:sz w:val="28"/>
           <w:szCs w:val="28"/>
         </w:rPr>
-        <w:lastRenderedPageBreak/>
         <w:t>Edit doctor profile</w:t>
       </w:r>
     </w:p>
@@ -8964,6 +9111,7 @@
                 <w:szCs w:val="19"/>
                 <w:highlight w:val="white"/>
               </w:rPr>
+              <w:lastRenderedPageBreak/>
               <w:t xml:space="preserve">    </w:t>
             </w:r>
             <w:r>
@@ -9096,7 +9244,6 @@
                 <w:szCs w:val="19"/>
                 <w:highlight w:val="white"/>
               </w:rPr>
-              <w:lastRenderedPageBreak/>
               <w:t xml:space="preserve">    </w:t>
             </w:r>
             <w:r>
@@ -9254,8 +9401,6 @@
                 <w:szCs w:val="20"/>
               </w:rPr>
             </w:pPr>
-            <w:bookmarkStart w:id="0" w:name="_GoBack"/>
-            <w:bookmarkEnd w:id="0"/>
           </w:p>
         </w:tc>
       </w:tr>
@@ -12925,6 +13070,7 @@
                 <w:sz w:val="20"/>
                 <w:szCs w:val="20"/>
               </w:rPr>
+              <w:lastRenderedPageBreak/>
               <w:t>1: Female</w:t>
             </w:r>
           </w:p>
@@ -12956,6 +13102,7 @@
                 <w:sz w:val="20"/>
                 <w:szCs w:val="20"/>
               </w:rPr>
+              <w:lastRenderedPageBreak/>
               <w:t>BODY</w:t>
             </w:r>
           </w:p>
@@ -13090,7 +13237,6 @@
                 <w:sz w:val="20"/>
                 <w:szCs w:val="20"/>
               </w:rPr>
-              <w:lastRenderedPageBreak/>
               <w:t>1: Decendingly</w:t>
             </w:r>
           </w:p>
@@ -13122,7 +13268,6 @@
                 <w:sz w:val="20"/>
                 <w:szCs w:val="20"/>
               </w:rPr>
-              <w:lastRenderedPageBreak/>
               <w:t>BODY</w:t>
             </w:r>
           </w:p>
@@ -15316,6 +15461,7 @@
                 <w:sz w:val="20"/>
                 <w:szCs w:val="20"/>
               </w:rPr>
+              <w:lastRenderedPageBreak/>
               <w:t>Account is pending</w:t>
             </w:r>
             <w:r>
@@ -15358,6 +15504,7 @@
                 <w:highlight w:val="white"/>
                 <w:lang w:val="vi-VN"/>
               </w:rPr>
+              <w:lastRenderedPageBreak/>
               <w:t>{</w:t>
             </w:r>
           </w:p>
@@ -15384,6 +15531,7 @@
                 <w:highlight w:val="white"/>
                 <w:lang w:val="vi-VN"/>
               </w:rPr>
+              <w:lastRenderedPageBreak/>
               <w:t xml:space="preserve">  </w:t>
             </w:r>
             <w:r>
@@ -15497,6 +15645,7 @@
                 <w:sz w:val="20"/>
                 <w:szCs w:val="20"/>
               </w:rPr>
+              <w:lastRenderedPageBreak/>
               <w:t>403</w:t>
             </w:r>
           </w:p>
@@ -15518,7 +15667,6 @@
                 <w:sz w:val="20"/>
                 <w:szCs w:val="20"/>
               </w:rPr>
-              <w:lastRenderedPageBreak/>
               <w:t>Account is not allowed to access the function.</w:t>
             </w:r>
           </w:p>
@@ -15552,7 +15700,6 @@
                 <w:highlight w:val="white"/>
                 <w:lang w:val="vi-VN"/>
               </w:rPr>
-              <w:lastRenderedPageBreak/>
               <w:t>{</w:t>
             </w:r>
           </w:p>
@@ -15579,7 +15726,6 @@
                 <w:highlight w:val="white"/>
                 <w:lang w:val="vi-VN"/>
               </w:rPr>
-              <w:lastRenderedPageBreak/>
               <w:t xml:space="preserve">  </w:t>
             </w:r>
             <w:r>
@@ -15689,7 +15835,6 @@
                 <w:sz w:val="20"/>
                 <w:szCs w:val="20"/>
               </w:rPr>
-              <w:lastRenderedPageBreak/>
               <w:t>500</w:t>
             </w:r>
           </w:p>
@@ -21543,7 +21688,7 @@
 </file>
 
 <file path=customXml/itemProps1.xml><?xml version="1.0" encoding="utf-8"?>
-<ds:datastoreItem xmlns:ds="http://schemas.openxmlformats.org/officeDocument/2006/customXml" ds:itemID="{A68BD3A3-7F63-40B6-93C3-294ED9ABDD6F}">
+<ds:datastoreItem xmlns:ds="http://schemas.openxmlformats.org/officeDocument/2006/customXml" ds:itemID="{F84FCD47-4786-4224-8817-FD893DFA98E0}">
   <ds:schemaRefs>
     <ds:schemaRef ds:uri="http://schemas.openxmlformats.org/officeDocument/2006/bibliography"/>
   </ds:schemaRefs>

</xml_diff>